<commit_message>
Added pdf as doc isn't readable
</commit_message>
<xml_diff>
--- a/Assignment_1/Assignment_1.docx
+++ b/Assignment_1/Assignment_1.docx
@@ -45,6 +45,42 @@
           <w:lang w:val="en-US"/>
         </w:rPr>
         <w:t>Assignment 1:</w:t>
+      </w:r>
+    </w:p>
+    <w:p>
+      <w:pPr>
+        <w:rPr>
+          <w:lang w:val="en-US"/>
+        </w:rPr>
+      </w:pPr>
+      <w:proofErr w:type="spellStart"/>
+      <w:r>
+        <w:rPr>
+          <w:lang w:val="en-US"/>
+        </w:rPr>
+        <w:t>Github</w:t>
+      </w:r>
+      <w:proofErr w:type="spellEnd"/>
+      <w:r>
+        <w:rPr>
+          <w:lang w:val="en-US"/>
+        </w:rPr>
+        <w:t xml:space="preserve"> Url: </w:t>
+      </w:r>
+      <w:hyperlink r:id="rId7" w:history="1">
+        <w:r>
+          <w:rPr>
+            <w:rStyle w:val="Hyperlink"/>
+            <w:lang w:val="en-US"/>
+          </w:rPr>
+          <w:t>https://github.com/mridul-max/Hadoop_Assignments</w:t>
+        </w:r>
+      </w:hyperlink>
+      <w:r>
+        <w:rPr>
+          <w:lang w:val="en-US"/>
+        </w:rPr>
+        <w:t xml:space="preserve"> </w:t>
       </w:r>
     </w:p>
     <w:p>
@@ -95,7 +131,7 @@
                     </pic:cNvPicPr>
                   </pic:nvPicPr>
                   <pic:blipFill>
-                    <a:blip r:embed="rId7"/>
+                    <a:blip r:embed="rId8"/>
                     <a:stretch>
                       <a:fillRect/>
                     </a:stretch>
@@ -409,19 +445,7 @@
         <w:rPr>
           <w:lang w:val="en-US"/>
         </w:rPr>
-        <w:t>I</w:t>
-      </w:r>
-      <w:r>
-        <w:rPr>
-          <w:lang w:val="en-US"/>
-        </w:rPr>
-        <w:t xml:space="preserve"> Have Hadoop configured and up and running according to slides of </w:t>
-      </w:r>
-      <w:r>
-        <w:rPr>
-          <w:lang w:val="en-US"/>
-        </w:rPr>
-        <w:t>2</w:t>
+        <w:t>I Have Hadoop configured and up and running according to slides of 2</w:t>
       </w:r>
       <w:r>
         <w:rPr>
@@ -434,13 +458,7 @@
         <w:rPr>
           <w:lang w:val="en-US"/>
         </w:rPr>
-        <w:t xml:space="preserve"> lesson</w:t>
-      </w:r>
-      <w:r>
-        <w:rPr>
-          <w:lang w:val="en-US"/>
-        </w:rPr>
-        <w:t>.</w:t>
+        <w:t xml:space="preserve"> lesson.</w:t>
       </w:r>
     </w:p>
     <w:p>
@@ -458,31 +476,7 @@
         <w:rPr>
           <w:lang w:val="en-US"/>
         </w:rPr>
-        <w:t xml:space="preserve">In Hadoop Files </w:t>
-      </w:r>
-      <w:r>
-        <w:rPr>
-          <w:lang w:val="en-US"/>
-        </w:rPr>
-        <w:t>view, upload</w:t>
-      </w:r>
-      <w:r>
-        <w:rPr>
-          <w:lang w:val="en-US"/>
-        </w:rPr>
-        <w:t xml:space="preserve"> the required CSVs</w:t>
-      </w:r>
-      <w:r>
-        <w:rPr>
-          <w:lang w:val="en-US"/>
-        </w:rPr>
-        <w:t xml:space="preserve"> </w:t>
-      </w:r>
-      <w:r>
-        <w:rPr>
-          <w:lang w:val="en-US"/>
-        </w:rPr>
-        <w:t>: Moodle -&gt; diplomacy dataset: orders.csv</w:t>
+        <w:t>In Hadoop Files view, upload the required CSVs : Moodle -&gt; diplomacy dataset: orders.csv</w:t>
       </w:r>
       <w:r>
         <w:rPr>
@@ -614,6 +608,7 @@
       </w:pPr>
       <w:r>
         <w:rPr>
+          <w:noProof/>
           <w:lang w:val="en-US"/>
         </w:rPr>
         <w:lastRenderedPageBreak/>
@@ -633,7 +628,7 @@
                     <pic:cNvPicPr/>
                   </pic:nvPicPr>
                   <pic:blipFill>
-                    <a:blip r:embed="rId8"/>
+                    <a:blip r:embed="rId9"/>
                     <a:stretch>
                       <a:fillRect/>
                     </a:stretch>
@@ -664,541 +659,6 @@
     <w:p>
       <w:pPr>
         <w:rPr>
-          <w:lang w:val="en-US"/>
-        </w:rPr>
-      </w:pPr>
-      <w:proofErr w:type="spellStart"/>
-      <w:r>
-        <w:rPr>
-          <w:lang w:val="en-US"/>
-        </w:rPr>
-        <w:t>ordersCSV</w:t>
-      </w:r>
-      <w:proofErr w:type="spellEnd"/>
-      <w:r>
-        <w:rPr>
-          <w:lang w:val="en-US"/>
-        </w:rPr>
-        <w:t xml:space="preserve"> = LOAD '/user/</w:t>
-      </w:r>
-      <w:proofErr w:type="spellStart"/>
-      <w:r>
-        <w:rPr>
-          <w:lang w:val="en-US"/>
-        </w:rPr>
-        <w:t>maria_dev</w:t>
-      </w:r>
-      <w:proofErr w:type="spellEnd"/>
-      <w:r>
-        <w:rPr>
-          <w:lang w:val="en-US"/>
-        </w:rPr>
-        <w:t xml:space="preserve">/diplomacy/orders.csv' USING </w:t>
-      </w:r>
-      <w:proofErr w:type="spellStart"/>
-      <w:r>
-        <w:rPr>
-          <w:lang w:val="en-US"/>
-        </w:rPr>
-        <w:t>PigStorage</w:t>
-      </w:r>
-      <w:proofErr w:type="spellEnd"/>
-      <w:r>
-        <w:rPr>
-          <w:lang w:val="en-US"/>
-        </w:rPr>
-        <w:t>(',') AS (</w:t>
-      </w:r>
-    </w:p>
-    <w:p>
-      <w:pPr>
-        <w:rPr>
-          <w:lang w:val="en-US"/>
-        </w:rPr>
-      </w:pPr>
-      <w:r>
-        <w:rPr>
-          <w:lang w:val="en-US"/>
-        </w:rPr>
-        <w:t xml:space="preserve">    </w:t>
-      </w:r>
-      <w:proofErr w:type="spellStart"/>
-      <w:r>
-        <w:rPr>
-          <w:lang w:val="en-US"/>
-        </w:rPr>
-        <w:t>game_id</w:t>
-      </w:r>
-      <w:proofErr w:type="spellEnd"/>
-      <w:r>
-        <w:rPr>
-          <w:lang w:val="en-US"/>
-        </w:rPr>
-        <w:t xml:space="preserve">: </w:t>
-      </w:r>
-      <w:proofErr w:type="spellStart"/>
-      <w:r>
-        <w:rPr>
-          <w:lang w:val="en-US"/>
-        </w:rPr>
-        <w:t>chararray</w:t>
-      </w:r>
-      <w:proofErr w:type="spellEnd"/>
-      <w:r>
-        <w:rPr>
-          <w:lang w:val="en-US"/>
-        </w:rPr>
-        <w:t>,</w:t>
-      </w:r>
-    </w:p>
-    <w:p>
-      <w:pPr>
-        <w:rPr>
-          <w:lang w:val="en-US"/>
-        </w:rPr>
-      </w:pPr>
-      <w:r>
-        <w:rPr>
-          <w:lang w:val="en-US"/>
-        </w:rPr>
-        <w:t xml:space="preserve">    </w:t>
-      </w:r>
-      <w:proofErr w:type="spellStart"/>
-      <w:r>
-        <w:rPr>
-          <w:lang w:val="en-US"/>
-        </w:rPr>
-        <w:t>unit_id</w:t>
-      </w:r>
-      <w:proofErr w:type="spellEnd"/>
-      <w:r>
-        <w:rPr>
-          <w:lang w:val="en-US"/>
-        </w:rPr>
-        <w:t xml:space="preserve">: </w:t>
-      </w:r>
-      <w:proofErr w:type="spellStart"/>
-      <w:r>
-        <w:rPr>
-          <w:lang w:val="en-US"/>
-        </w:rPr>
-        <w:t>chararray</w:t>
-      </w:r>
-      <w:proofErr w:type="spellEnd"/>
-      <w:r>
-        <w:rPr>
-          <w:lang w:val="en-US"/>
-        </w:rPr>
-        <w:t>,</w:t>
-      </w:r>
-    </w:p>
-    <w:p>
-      <w:pPr>
-        <w:rPr>
-          <w:lang w:val="en-US"/>
-        </w:rPr>
-      </w:pPr>
-      <w:r>
-        <w:rPr>
-          <w:lang w:val="en-US"/>
-        </w:rPr>
-        <w:t xml:space="preserve">    </w:t>
-      </w:r>
-      <w:proofErr w:type="spellStart"/>
-      <w:r>
-        <w:rPr>
-          <w:lang w:val="en-US"/>
-        </w:rPr>
-        <w:t>unit_order</w:t>
-      </w:r>
-      <w:proofErr w:type="spellEnd"/>
-      <w:r>
-        <w:rPr>
-          <w:lang w:val="en-US"/>
-        </w:rPr>
-        <w:t xml:space="preserve">: </w:t>
-      </w:r>
-      <w:proofErr w:type="spellStart"/>
-      <w:r>
-        <w:rPr>
-          <w:lang w:val="en-US"/>
-        </w:rPr>
-        <w:t>chararray</w:t>
-      </w:r>
-      <w:proofErr w:type="spellEnd"/>
-      <w:r>
-        <w:rPr>
-          <w:lang w:val="en-US"/>
-        </w:rPr>
-        <w:t>,</w:t>
-      </w:r>
-    </w:p>
-    <w:p>
-      <w:pPr>
-        <w:rPr>
-          <w:lang w:val="en-US"/>
-        </w:rPr>
-      </w:pPr>
-      <w:r>
-        <w:rPr>
-          <w:lang w:val="en-US"/>
-        </w:rPr>
-        <w:t xml:space="preserve">    location: </w:t>
-      </w:r>
-      <w:proofErr w:type="spellStart"/>
-      <w:r>
-        <w:rPr>
-          <w:lang w:val="en-US"/>
-        </w:rPr>
-        <w:t>chararray</w:t>
-      </w:r>
-      <w:proofErr w:type="spellEnd"/>
-      <w:r>
-        <w:rPr>
-          <w:lang w:val="en-US"/>
-        </w:rPr>
-        <w:t>,</w:t>
-      </w:r>
-    </w:p>
-    <w:p>
-      <w:pPr>
-        <w:rPr>
-          <w:lang w:val="en-US"/>
-        </w:rPr>
-      </w:pPr>
-      <w:r>
-        <w:rPr>
-          <w:lang w:val="en-US"/>
-        </w:rPr>
-        <w:t xml:space="preserve">    target: </w:t>
-      </w:r>
-      <w:proofErr w:type="spellStart"/>
-      <w:r>
-        <w:rPr>
-          <w:lang w:val="en-US"/>
-        </w:rPr>
-        <w:t>chararray</w:t>
-      </w:r>
-      <w:proofErr w:type="spellEnd"/>
-      <w:r>
-        <w:rPr>
-          <w:lang w:val="en-US"/>
-        </w:rPr>
-        <w:t>,</w:t>
-      </w:r>
-    </w:p>
-    <w:p>
-      <w:pPr>
-        <w:rPr>
-          <w:lang w:val="en-US"/>
-        </w:rPr>
-      </w:pPr>
-      <w:r>
-        <w:rPr>
-          <w:lang w:val="en-US"/>
-        </w:rPr>
-        <w:t xml:space="preserve">    </w:t>
-      </w:r>
-      <w:proofErr w:type="spellStart"/>
-      <w:r>
-        <w:rPr>
-          <w:lang w:val="en-US"/>
-        </w:rPr>
-        <w:t>target_dest</w:t>
-      </w:r>
-      <w:proofErr w:type="spellEnd"/>
-      <w:r>
-        <w:rPr>
-          <w:lang w:val="en-US"/>
-        </w:rPr>
-        <w:t xml:space="preserve">: </w:t>
-      </w:r>
-      <w:proofErr w:type="spellStart"/>
-      <w:r>
-        <w:rPr>
-          <w:lang w:val="en-US"/>
-        </w:rPr>
-        <w:t>chararray</w:t>
-      </w:r>
-      <w:proofErr w:type="spellEnd"/>
-      <w:r>
-        <w:rPr>
-          <w:lang w:val="en-US"/>
-        </w:rPr>
-        <w:t>,</w:t>
-      </w:r>
-    </w:p>
-    <w:p>
-      <w:pPr>
-        <w:rPr>
-          <w:lang w:val="en-US"/>
-        </w:rPr>
-      </w:pPr>
-      <w:r>
-        <w:rPr>
-          <w:lang w:val="en-US"/>
-        </w:rPr>
-        <w:t xml:space="preserve">    success: </w:t>
-      </w:r>
-      <w:proofErr w:type="spellStart"/>
-      <w:r>
-        <w:rPr>
-          <w:lang w:val="en-US"/>
-        </w:rPr>
-        <w:t>chararray</w:t>
-      </w:r>
-      <w:proofErr w:type="spellEnd"/>
-      <w:r>
-        <w:rPr>
-          <w:lang w:val="en-US"/>
-        </w:rPr>
-        <w:t>,</w:t>
-      </w:r>
-    </w:p>
-    <w:p>
-      <w:pPr>
-        <w:rPr>
-          <w:lang w:val="en-US"/>
-        </w:rPr>
-      </w:pPr>
-      <w:r>
-        <w:rPr>
-          <w:lang w:val="en-US"/>
-        </w:rPr>
-        <w:t xml:space="preserve">    reason: </w:t>
-      </w:r>
-      <w:proofErr w:type="spellStart"/>
-      <w:r>
-        <w:rPr>
-          <w:lang w:val="en-US"/>
-        </w:rPr>
-        <w:t>chararray</w:t>
-      </w:r>
-      <w:proofErr w:type="spellEnd"/>
-      <w:r>
-        <w:rPr>
-          <w:lang w:val="en-US"/>
-        </w:rPr>
-        <w:t>,</w:t>
-      </w:r>
-    </w:p>
-    <w:p>
-      <w:pPr>
-        <w:rPr>
-          <w:lang w:val="en-US"/>
-        </w:rPr>
-      </w:pPr>
-      <w:r>
-        <w:rPr>
-          <w:lang w:val="en-US"/>
-        </w:rPr>
-        <w:t xml:space="preserve">    </w:t>
-      </w:r>
-      <w:proofErr w:type="spellStart"/>
-      <w:r>
-        <w:rPr>
-          <w:lang w:val="en-US"/>
-        </w:rPr>
-        <w:t>turn_num</w:t>
-      </w:r>
-      <w:proofErr w:type="spellEnd"/>
-      <w:r>
-        <w:rPr>
-          <w:lang w:val="en-US"/>
-        </w:rPr>
-        <w:t xml:space="preserve">: </w:t>
-      </w:r>
-      <w:proofErr w:type="spellStart"/>
-      <w:r>
-        <w:rPr>
-          <w:lang w:val="en-US"/>
-        </w:rPr>
-        <w:t>chararray</w:t>
-      </w:r>
-      <w:proofErr w:type="spellEnd"/>
-    </w:p>
-    <w:p>
-      <w:pPr>
-        <w:rPr>
-          <w:lang w:val="en-US"/>
-        </w:rPr>
-      </w:pPr>
-      <w:r>
-        <w:rPr>
-          <w:lang w:val="en-US"/>
-        </w:rPr>
-        <w:t>);</w:t>
-      </w:r>
-    </w:p>
-    <w:p>
-      <w:pPr>
-        <w:rPr>
-          <w:lang w:val="en-US"/>
-        </w:rPr>
-      </w:pPr>
-    </w:p>
-    <w:p>
-      <w:pPr>
-        <w:rPr>
-          <w:lang w:val="en-US"/>
-        </w:rPr>
-      </w:pPr>
-      <w:proofErr w:type="spellStart"/>
-      <w:r>
-        <w:rPr>
-          <w:lang w:val="en-US"/>
-        </w:rPr>
-        <w:t>filtered_data</w:t>
-      </w:r>
-      <w:proofErr w:type="spellEnd"/>
-      <w:r>
-        <w:rPr>
-          <w:lang w:val="en-US"/>
-        </w:rPr>
-        <w:t xml:space="preserve"> = FILTER </w:t>
-      </w:r>
-      <w:proofErr w:type="spellStart"/>
-      <w:r>
-        <w:rPr>
-          <w:lang w:val="en-US"/>
-        </w:rPr>
-        <w:t>ordersCSV</w:t>
-      </w:r>
-      <w:proofErr w:type="spellEnd"/>
-      <w:r>
-        <w:rPr>
-          <w:lang w:val="en-US"/>
-        </w:rPr>
-        <w:t xml:space="preserve"> BY (target == '"Holland"');</w:t>
-      </w:r>
-    </w:p>
-    <w:p>
-      <w:pPr>
-        <w:rPr>
-          <w:lang w:val="en-US"/>
-        </w:rPr>
-      </w:pPr>
-    </w:p>
-    <w:p>
-      <w:pPr>
-        <w:rPr>
-          <w:lang w:val="en-US"/>
-        </w:rPr>
-      </w:pPr>
-      <w:proofErr w:type="spellStart"/>
-      <w:r>
-        <w:rPr>
-          <w:lang w:val="en-US"/>
-        </w:rPr>
-        <w:t>group_by_location</w:t>
-      </w:r>
-      <w:proofErr w:type="spellEnd"/>
-      <w:r>
-        <w:rPr>
-          <w:lang w:val="en-US"/>
-        </w:rPr>
-        <w:t xml:space="preserve"> = GROUP </w:t>
-      </w:r>
-      <w:proofErr w:type="spellStart"/>
-      <w:r>
-        <w:rPr>
-          <w:lang w:val="en-US"/>
-        </w:rPr>
-        <w:t>filtered_data</w:t>
-      </w:r>
-      <w:proofErr w:type="spellEnd"/>
-      <w:r>
-        <w:rPr>
-          <w:lang w:val="en-US"/>
-        </w:rPr>
-        <w:t xml:space="preserve"> BY location;</w:t>
-      </w:r>
-    </w:p>
-    <w:p>
-      <w:pPr>
-        <w:rPr>
-          <w:lang w:val="en-US"/>
-        </w:rPr>
-      </w:pPr>
-    </w:p>
-    <w:p>
-      <w:pPr>
-        <w:rPr>
-          <w:lang w:val="en-US"/>
-        </w:rPr>
-      </w:pPr>
-      <w:proofErr w:type="spellStart"/>
-      <w:r>
-        <w:rPr>
-          <w:lang w:val="en-US"/>
-        </w:rPr>
-        <w:t>count_specified_location</w:t>
-      </w:r>
-      <w:proofErr w:type="spellEnd"/>
-      <w:r>
-        <w:rPr>
-          <w:lang w:val="en-US"/>
-        </w:rPr>
-        <w:t xml:space="preserve"> = FOREACH </w:t>
-      </w:r>
-      <w:proofErr w:type="spellStart"/>
-      <w:r>
-        <w:rPr>
-          <w:lang w:val="en-US"/>
-        </w:rPr>
-        <w:t>group_by_location</w:t>
-      </w:r>
-      <w:proofErr w:type="spellEnd"/>
-      <w:r>
-        <w:rPr>
-          <w:lang w:val="en-US"/>
-        </w:rPr>
-        <w:t xml:space="preserve"> GENERATE</w:t>
-      </w:r>
-    </w:p>
-    <w:p>
-      <w:pPr>
-        <w:rPr>
-          <w:lang w:val="en-US"/>
-        </w:rPr>
-      </w:pPr>
-      <w:r>
-        <w:rPr>
-          <w:lang w:val="en-US"/>
-        </w:rPr>
-        <w:t xml:space="preserve">    group AS location,</w:t>
-      </w:r>
-    </w:p>
-    <w:p>
-      <w:pPr>
-        <w:rPr>
-          <w:lang w:val="en-US"/>
-        </w:rPr>
-      </w:pPr>
-      <w:r>
-        <w:rPr>
-          <w:lang w:val="en-US"/>
-        </w:rPr>
-        <w:t xml:space="preserve">    '"Holland"' AS target,</w:t>
-      </w:r>
-    </w:p>
-    <w:p>
-      <w:pPr>
-        <w:rPr>
-          <w:lang w:val="en-US"/>
-        </w:rPr>
-      </w:pPr>
-      <w:r>
-        <w:rPr>
-          <w:lang w:val="en-US"/>
-        </w:rPr>
-        <w:lastRenderedPageBreak/>
-        <w:t xml:space="preserve">    COUNT($1) AS total;</w:t>
-      </w:r>
-    </w:p>
-    <w:p>
-      <w:pPr>
-        <w:rPr>
           <w:color w:val="4472C4" w:themeColor="accent1"/>
           <w:sz w:val="28"/>
           <w:szCs w:val="28"/>
@@ -1212,12 +672,890 @@
           <w:szCs w:val="28"/>
           <w:lang w:val="en-US"/>
         </w:rPr>
+        <w:t>Loading and Filtering the Data:</w:t>
+      </w:r>
+    </w:p>
+    <w:p>
+      <w:pPr>
+        <w:rPr>
+          <w:color w:val="70AD47" w:themeColor="accent6"/>
+          <w:lang w:val="en-US"/>
+        </w:rPr>
+      </w:pPr>
+      <w:r>
+        <w:rPr>
+          <w:color w:val="70AD47" w:themeColor="accent6"/>
+          <w:lang w:val="en-US"/>
+        </w:rPr>
+        <w:t>In this part, the LOAD statement is used to load the orders.csv file, which is located at /user/</w:t>
+      </w:r>
+      <w:proofErr w:type="spellStart"/>
+      <w:r>
+        <w:rPr>
+          <w:color w:val="70AD47" w:themeColor="accent6"/>
+          <w:lang w:val="en-US"/>
+        </w:rPr>
+        <w:t>maria_dev</w:t>
+      </w:r>
+      <w:proofErr w:type="spellEnd"/>
+      <w:r>
+        <w:rPr>
+          <w:color w:val="70AD47" w:themeColor="accent6"/>
+          <w:lang w:val="en-US"/>
+        </w:rPr>
+        <w:t xml:space="preserve">/diplomacy/orders.csv. The file is loaded using </w:t>
+      </w:r>
+      <w:proofErr w:type="spellStart"/>
+      <w:r>
+        <w:rPr>
+          <w:color w:val="70AD47" w:themeColor="accent6"/>
+          <w:lang w:val="en-US"/>
+        </w:rPr>
+        <w:t>PigStorage</w:t>
+      </w:r>
+      <w:proofErr w:type="spellEnd"/>
+      <w:r>
+        <w:rPr>
+          <w:color w:val="70AD47" w:themeColor="accent6"/>
+          <w:lang w:val="en-US"/>
+        </w:rPr>
+        <w:t>(','), indicating that it is a comma-separated values file.</w:t>
+      </w:r>
+    </w:p>
+    <w:p>
+      <w:pPr>
+        <w:rPr>
+          <w:color w:val="70AD47" w:themeColor="accent6"/>
+          <w:lang w:val="en-US"/>
+        </w:rPr>
+      </w:pPr>
+    </w:p>
+    <w:p>
+      <w:pPr>
+        <w:rPr>
+          <w:color w:val="70AD47" w:themeColor="accent6"/>
+          <w:lang w:val="en-US"/>
+        </w:rPr>
+      </w:pPr>
+      <w:r>
+        <w:rPr>
+          <w:color w:val="70AD47" w:themeColor="accent6"/>
+          <w:lang w:val="en-US"/>
+        </w:rPr>
+        <w:t xml:space="preserve">The AS clause is used to assign names to the fields in the loaded data. Each field is assigned a name and a data type, such as </w:t>
+      </w:r>
+      <w:proofErr w:type="spellStart"/>
+      <w:r>
+        <w:rPr>
+          <w:color w:val="70AD47" w:themeColor="accent6"/>
+          <w:lang w:val="en-US"/>
+        </w:rPr>
+        <w:t>game_id</w:t>
+      </w:r>
+      <w:proofErr w:type="spellEnd"/>
+      <w:r>
+        <w:rPr>
+          <w:color w:val="70AD47" w:themeColor="accent6"/>
+          <w:lang w:val="en-US"/>
+        </w:rPr>
+        <w:t xml:space="preserve">: </w:t>
+      </w:r>
+      <w:proofErr w:type="spellStart"/>
+      <w:r>
+        <w:rPr>
+          <w:color w:val="70AD47" w:themeColor="accent6"/>
+          <w:lang w:val="en-US"/>
+        </w:rPr>
+        <w:t>chararray</w:t>
+      </w:r>
+      <w:proofErr w:type="spellEnd"/>
+      <w:r>
+        <w:rPr>
+          <w:color w:val="70AD47" w:themeColor="accent6"/>
+          <w:lang w:val="en-US"/>
+        </w:rPr>
+        <w:t xml:space="preserve">, </w:t>
+      </w:r>
+      <w:proofErr w:type="spellStart"/>
+      <w:r>
+        <w:rPr>
+          <w:color w:val="70AD47" w:themeColor="accent6"/>
+          <w:lang w:val="en-US"/>
+        </w:rPr>
+        <w:t>unit_id</w:t>
+      </w:r>
+      <w:proofErr w:type="spellEnd"/>
+      <w:r>
+        <w:rPr>
+          <w:color w:val="70AD47" w:themeColor="accent6"/>
+          <w:lang w:val="en-US"/>
+        </w:rPr>
+        <w:t xml:space="preserve">: </w:t>
+      </w:r>
+      <w:proofErr w:type="spellStart"/>
+      <w:r>
+        <w:rPr>
+          <w:color w:val="70AD47" w:themeColor="accent6"/>
+          <w:lang w:val="en-US"/>
+        </w:rPr>
+        <w:t>chararray</w:t>
+      </w:r>
+      <w:proofErr w:type="spellEnd"/>
+      <w:r>
+        <w:rPr>
+          <w:color w:val="70AD47" w:themeColor="accent6"/>
+          <w:lang w:val="en-US"/>
+        </w:rPr>
+        <w:t>, etc.</w:t>
+      </w:r>
+    </w:p>
+    <w:p>
+      <w:pPr>
+        <w:rPr>
+          <w:color w:val="70AD47" w:themeColor="accent6"/>
+          <w:lang w:val="en-US"/>
+        </w:rPr>
+      </w:pPr>
+      <w:r>
+        <w:rPr>
+          <w:color w:val="70AD47" w:themeColor="accent6"/>
+          <w:lang w:val="en-US"/>
+        </w:rPr>
+        <w:t xml:space="preserve">The FILTER statement is then used to filter the loaded data. In this case, it filters the </w:t>
+      </w:r>
+      <w:proofErr w:type="spellStart"/>
+      <w:r>
+        <w:rPr>
+          <w:color w:val="70AD47" w:themeColor="accent6"/>
+          <w:lang w:val="en-US"/>
+        </w:rPr>
+        <w:t>ordersCSV</w:t>
+      </w:r>
+      <w:proofErr w:type="spellEnd"/>
+      <w:r>
+        <w:rPr>
+          <w:color w:val="70AD47" w:themeColor="accent6"/>
+          <w:lang w:val="en-US"/>
+        </w:rPr>
+        <w:t xml:space="preserve"> relation and keeps only the records where the target field is equal to the string "Holland"</w:t>
+      </w:r>
+    </w:p>
+    <w:p>
+      <w:pPr>
+        <w:rPr>
+          <w:lang w:val="en-US"/>
+        </w:rPr>
+      </w:pPr>
+      <w:proofErr w:type="spellStart"/>
+      <w:r>
+        <w:rPr>
+          <w:lang w:val="en-US"/>
+        </w:rPr>
+        <w:t>ordersCSV</w:t>
+      </w:r>
+      <w:proofErr w:type="spellEnd"/>
+      <w:r>
+        <w:rPr>
+          <w:lang w:val="en-US"/>
+        </w:rPr>
+        <w:t xml:space="preserve"> = LOAD '/user/</w:t>
+      </w:r>
+      <w:proofErr w:type="spellStart"/>
+      <w:r>
+        <w:rPr>
+          <w:lang w:val="en-US"/>
+        </w:rPr>
+        <w:t>maria_dev</w:t>
+      </w:r>
+      <w:proofErr w:type="spellEnd"/>
+      <w:r>
+        <w:rPr>
+          <w:lang w:val="en-US"/>
+        </w:rPr>
+        <w:t xml:space="preserve">/diplomacy/orders.csv' USING </w:t>
+      </w:r>
+      <w:proofErr w:type="spellStart"/>
+      <w:r>
+        <w:rPr>
+          <w:lang w:val="en-US"/>
+        </w:rPr>
+        <w:t>PigStorage</w:t>
+      </w:r>
+      <w:proofErr w:type="spellEnd"/>
+      <w:r>
+        <w:rPr>
+          <w:lang w:val="en-US"/>
+        </w:rPr>
+        <w:t>(',') AS (</w:t>
+      </w:r>
+    </w:p>
+    <w:p>
+      <w:pPr>
+        <w:rPr>
+          <w:lang w:val="en-US"/>
+        </w:rPr>
+      </w:pPr>
+      <w:r>
+        <w:rPr>
+          <w:lang w:val="en-US"/>
+        </w:rPr>
+        <w:t xml:space="preserve">    </w:t>
+      </w:r>
+      <w:proofErr w:type="spellStart"/>
+      <w:r>
+        <w:rPr>
+          <w:lang w:val="en-US"/>
+        </w:rPr>
+        <w:t>game_id</w:t>
+      </w:r>
+      <w:proofErr w:type="spellEnd"/>
+      <w:r>
+        <w:rPr>
+          <w:lang w:val="en-US"/>
+        </w:rPr>
+        <w:t xml:space="preserve">: </w:t>
+      </w:r>
+      <w:proofErr w:type="spellStart"/>
+      <w:r>
+        <w:rPr>
+          <w:lang w:val="en-US"/>
+        </w:rPr>
+        <w:t>chararray</w:t>
+      </w:r>
+      <w:proofErr w:type="spellEnd"/>
+      <w:r>
+        <w:rPr>
+          <w:lang w:val="en-US"/>
+        </w:rPr>
+        <w:t>,</w:t>
+      </w:r>
+    </w:p>
+    <w:p>
+      <w:pPr>
+        <w:rPr>
+          <w:lang w:val="en-US"/>
+        </w:rPr>
+      </w:pPr>
+      <w:r>
+        <w:rPr>
+          <w:lang w:val="en-US"/>
+        </w:rPr>
+        <w:t xml:space="preserve">    </w:t>
+      </w:r>
+      <w:proofErr w:type="spellStart"/>
+      <w:r>
+        <w:rPr>
+          <w:lang w:val="en-US"/>
+        </w:rPr>
+        <w:t>unit_id</w:t>
+      </w:r>
+      <w:proofErr w:type="spellEnd"/>
+      <w:r>
+        <w:rPr>
+          <w:lang w:val="en-US"/>
+        </w:rPr>
+        <w:t xml:space="preserve">: </w:t>
+      </w:r>
+      <w:proofErr w:type="spellStart"/>
+      <w:r>
+        <w:rPr>
+          <w:lang w:val="en-US"/>
+        </w:rPr>
+        <w:t>chararray</w:t>
+      </w:r>
+      <w:proofErr w:type="spellEnd"/>
+      <w:r>
+        <w:rPr>
+          <w:lang w:val="en-US"/>
+        </w:rPr>
+        <w:t>,</w:t>
+      </w:r>
+    </w:p>
+    <w:p>
+      <w:pPr>
+        <w:rPr>
+          <w:lang w:val="en-US"/>
+        </w:rPr>
+      </w:pPr>
+      <w:r>
+        <w:rPr>
+          <w:lang w:val="en-US"/>
+        </w:rPr>
+        <w:t xml:space="preserve">    </w:t>
+      </w:r>
+      <w:proofErr w:type="spellStart"/>
+      <w:r>
+        <w:rPr>
+          <w:lang w:val="en-US"/>
+        </w:rPr>
+        <w:t>unit_order</w:t>
+      </w:r>
+      <w:proofErr w:type="spellEnd"/>
+      <w:r>
+        <w:rPr>
+          <w:lang w:val="en-US"/>
+        </w:rPr>
+        <w:t xml:space="preserve">: </w:t>
+      </w:r>
+      <w:proofErr w:type="spellStart"/>
+      <w:r>
+        <w:rPr>
+          <w:lang w:val="en-US"/>
+        </w:rPr>
+        <w:t>chararray</w:t>
+      </w:r>
+      <w:proofErr w:type="spellEnd"/>
+      <w:r>
+        <w:rPr>
+          <w:lang w:val="en-US"/>
+        </w:rPr>
+        <w:t>,</w:t>
+      </w:r>
+    </w:p>
+    <w:p>
+      <w:pPr>
+        <w:rPr>
+          <w:lang w:val="en-US"/>
+        </w:rPr>
+      </w:pPr>
+      <w:r>
+        <w:rPr>
+          <w:lang w:val="en-US"/>
+        </w:rPr>
+        <w:t xml:space="preserve">    location: </w:t>
+      </w:r>
+      <w:proofErr w:type="spellStart"/>
+      <w:r>
+        <w:rPr>
+          <w:lang w:val="en-US"/>
+        </w:rPr>
+        <w:t>chararray</w:t>
+      </w:r>
+      <w:proofErr w:type="spellEnd"/>
+      <w:r>
+        <w:rPr>
+          <w:lang w:val="en-US"/>
+        </w:rPr>
+        <w:t>,</w:t>
+      </w:r>
+    </w:p>
+    <w:p>
+      <w:pPr>
+        <w:rPr>
+          <w:lang w:val="en-US"/>
+        </w:rPr>
+      </w:pPr>
+      <w:r>
+        <w:rPr>
+          <w:lang w:val="en-US"/>
+        </w:rPr>
+        <w:t xml:space="preserve">    target: </w:t>
+      </w:r>
+      <w:proofErr w:type="spellStart"/>
+      <w:r>
+        <w:rPr>
+          <w:lang w:val="en-US"/>
+        </w:rPr>
+        <w:t>chararray</w:t>
+      </w:r>
+      <w:proofErr w:type="spellEnd"/>
+      <w:r>
+        <w:rPr>
+          <w:lang w:val="en-US"/>
+        </w:rPr>
+        <w:t>,</w:t>
+      </w:r>
+    </w:p>
+    <w:p>
+      <w:pPr>
+        <w:rPr>
+          <w:lang w:val="en-US"/>
+        </w:rPr>
+      </w:pPr>
+      <w:r>
+        <w:rPr>
+          <w:lang w:val="en-US"/>
+        </w:rPr>
+        <w:t xml:space="preserve">    </w:t>
+      </w:r>
+      <w:proofErr w:type="spellStart"/>
+      <w:r>
+        <w:rPr>
+          <w:lang w:val="en-US"/>
+        </w:rPr>
+        <w:t>target_dest</w:t>
+      </w:r>
+      <w:proofErr w:type="spellEnd"/>
+      <w:r>
+        <w:rPr>
+          <w:lang w:val="en-US"/>
+        </w:rPr>
+        <w:t xml:space="preserve">: </w:t>
+      </w:r>
+      <w:proofErr w:type="spellStart"/>
+      <w:r>
+        <w:rPr>
+          <w:lang w:val="en-US"/>
+        </w:rPr>
+        <w:t>chararray</w:t>
+      </w:r>
+      <w:proofErr w:type="spellEnd"/>
+      <w:r>
+        <w:rPr>
+          <w:lang w:val="en-US"/>
+        </w:rPr>
+        <w:t>,</w:t>
+      </w:r>
+    </w:p>
+    <w:p>
+      <w:pPr>
+        <w:rPr>
+          <w:lang w:val="en-US"/>
+        </w:rPr>
+      </w:pPr>
+      <w:r>
+        <w:rPr>
+          <w:lang w:val="en-US"/>
+        </w:rPr>
+        <w:t xml:space="preserve">    success: </w:t>
+      </w:r>
+      <w:proofErr w:type="spellStart"/>
+      <w:r>
+        <w:rPr>
+          <w:lang w:val="en-US"/>
+        </w:rPr>
+        <w:t>chararray</w:t>
+      </w:r>
+      <w:proofErr w:type="spellEnd"/>
+      <w:r>
+        <w:rPr>
+          <w:lang w:val="en-US"/>
+        </w:rPr>
+        <w:t>,</w:t>
+      </w:r>
+    </w:p>
+    <w:p>
+      <w:pPr>
+        <w:rPr>
+          <w:lang w:val="en-US"/>
+        </w:rPr>
+      </w:pPr>
+      <w:r>
+        <w:rPr>
+          <w:lang w:val="en-US"/>
+        </w:rPr>
+        <w:t xml:space="preserve">    reason: </w:t>
+      </w:r>
+      <w:proofErr w:type="spellStart"/>
+      <w:r>
+        <w:rPr>
+          <w:lang w:val="en-US"/>
+        </w:rPr>
+        <w:t>chararray</w:t>
+      </w:r>
+      <w:proofErr w:type="spellEnd"/>
+      <w:r>
+        <w:rPr>
+          <w:lang w:val="en-US"/>
+        </w:rPr>
+        <w:t>,</w:t>
+      </w:r>
+    </w:p>
+    <w:p>
+      <w:pPr>
+        <w:rPr>
+          <w:lang w:val="en-US"/>
+        </w:rPr>
+      </w:pPr>
+      <w:r>
+        <w:rPr>
+          <w:lang w:val="en-US"/>
+        </w:rPr>
+        <w:t xml:space="preserve">    </w:t>
+      </w:r>
+      <w:proofErr w:type="spellStart"/>
+      <w:r>
+        <w:rPr>
+          <w:lang w:val="en-US"/>
+        </w:rPr>
+        <w:t>turn_num</w:t>
+      </w:r>
+      <w:proofErr w:type="spellEnd"/>
+      <w:r>
+        <w:rPr>
+          <w:lang w:val="en-US"/>
+        </w:rPr>
+        <w:t xml:space="preserve">: </w:t>
+      </w:r>
+      <w:proofErr w:type="spellStart"/>
+      <w:r>
+        <w:rPr>
+          <w:lang w:val="en-US"/>
+        </w:rPr>
+        <w:t>chararray</w:t>
+      </w:r>
+      <w:proofErr w:type="spellEnd"/>
+    </w:p>
+    <w:p>
+      <w:pPr>
+        <w:rPr>
+          <w:lang w:val="en-US"/>
+        </w:rPr>
+      </w:pPr>
+      <w:r>
+        <w:rPr>
+          <w:lang w:val="en-US"/>
+        </w:rPr>
+        <w:t>);</w:t>
+      </w:r>
+    </w:p>
+    <w:p>
+      <w:pPr>
+        <w:rPr>
+          <w:color w:val="4472C4" w:themeColor="accent1"/>
+          <w:sz w:val="28"/>
+          <w:szCs w:val="28"/>
+          <w:lang w:val="en-US"/>
+        </w:rPr>
+      </w:pPr>
+      <w:r>
+        <w:rPr>
+          <w:color w:val="4472C4" w:themeColor="accent1"/>
+          <w:sz w:val="28"/>
+          <w:szCs w:val="28"/>
+          <w:lang w:val="en-US"/>
+        </w:rPr>
+        <w:t>Grouping and Counting:</w:t>
+      </w:r>
+    </w:p>
+    <w:p>
+      <w:pPr>
+        <w:rPr>
+          <w:color w:val="70AD47" w:themeColor="accent6"/>
+          <w:lang w:val="en-US"/>
+        </w:rPr>
+      </w:pPr>
+      <w:r>
+        <w:rPr>
+          <w:color w:val="70AD47" w:themeColor="accent6"/>
+          <w:lang w:val="en-US"/>
+        </w:rPr>
+        <w:lastRenderedPageBreak/>
+        <w:t xml:space="preserve">the GROUP statement is used to group the </w:t>
+      </w:r>
+      <w:proofErr w:type="spellStart"/>
+      <w:r>
+        <w:rPr>
+          <w:color w:val="70AD47" w:themeColor="accent6"/>
+          <w:lang w:val="en-US"/>
+        </w:rPr>
+        <w:t>filtered_data</w:t>
+      </w:r>
+      <w:proofErr w:type="spellEnd"/>
+      <w:r>
+        <w:rPr>
+          <w:color w:val="70AD47" w:themeColor="accent6"/>
+          <w:lang w:val="en-US"/>
+        </w:rPr>
+        <w:t xml:space="preserve"> relation based on the location field. This creates a new relation, </w:t>
+      </w:r>
+      <w:proofErr w:type="spellStart"/>
+      <w:r>
+        <w:rPr>
+          <w:color w:val="70AD47" w:themeColor="accent6"/>
+          <w:lang w:val="en-US"/>
+        </w:rPr>
+        <w:t>group_by_location</w:t>
+      </w:r>
+      <w:proofErr w:type="spellEnd"/>
+      <w:r>
+        <w:rPr>
+          <w:color w:val="70AD47" w:themeColor="accent6"/>
+          <w:lang w:val="en-US"/>
+        </w:rPr>
+        <w:t>, where each group contains records with the same location.</w:t>
+      </w:r>
+    </w:p>
+    <w:p>
+      <w:pPr>
+        <w:rPr>
+          <w:color w:val="70AD47" w:themeColor="accent6"/>
+          <w:lang w:val="en-US"/>
+        </w:rPr>
+      </w:pPr>
+    </w:p>
+    <w:p>
+      <w:pPr>
+        <w:rPr>
+          <w:color w:val="70AD47" w:themeColor="accent6"/>
+          <w:lang w:val="en-US"/>
+        </w:rPr>
+      </w:pPr>
+      <w:r>
+        <w:rPr>
+          <w:color w:val="70AD47" w:themeColor="accent6"/>
+          <w:lang w:val="en-US"/>
+        </w:rPr>
+        <w:t xml:space="preserve">The FOREACH statement is then used to process each group. In this case, it generates a new relation, </w:t>
+      </w:r>
+      <w:proofErr w:type="spellStart"/>
+      <w:r>
+        <w:rPr>
+          <w:color w:val="70AD47" w:themeColor="accent6"/>
+          <w:lang w:val="en-US"/>
+        </w:rPr>
+        <w:t>count_specified_location</w:t>
+      </w:r>
+      <w:proofErr w:type="spellEnd"/>
+      <w:r>
+        <w:rPr>
+          <w:color w:val="70AD47" w:themeColor="accent6"/>
+          <w:lang w:val="en-US"/>
+        </w:rPr>
+        <w:t>, where each record consists of the location, the string literal "Holland" as the target, and the count of records in each group (COUNT($1)). $1 represents the bag of records associated with each group.</w:t>
+      </w:r>
+    </w:p>
+    <w:p>
+      <w:pPr>
+        <w:rPr>
+          <w:lang w:val="en-US"/>
+        </w:rPr>
+      </w:pPr>
+      <w:proofErr w:type="spellStart"/>
+      <w:r>
+        <w:rPr>
+          <w:lang w:val="en-US"/>
+        </w:rPr>
+        <w:t>filtered_data</w:t>
+      </w:r>
+      <w:proofErr w:type="spellEnd"/>
+      <w:r>
+        <w:rPr>
+          <w:lang w:val="en-US"/>
+        </w:rPr>
+        <w:t xml:space="preserve"> = FILTER </w:t>
+      </w:r>
+      <w:proofErr w:type="spellStart"/>
+      <w:r>
+        <w:rPr>
+          <w:lang w:val="en-US"/>
+        </w:rPr>
+        <w:t>ordersCSV</w:t>
+      </w:r>
+      <w:proofErr w:type="spellEnd"/>
+      <w:r>
+        <w:rPr>
+          <w:lang w:val="en-US"/>
+        </w:rPr>
+        <w:t xml:space="preserve"> BY (target == '"Holland"');</w:t>
+      </w:r>
+    </w:p>
+    <w:p>
+      <w:pPr>
+        <w:rPr>
+          <w:lang w:val="en-US"/>
+        </w:rPr>
+      </w:pPr>
+    </w:p>
+    <w:p>
+      <w:pPr>
+        <w:rPr>
+          <w:lang w:val="en-US"/>
+        </w:rPr>
+      </w:pPr>
+      <w:proofErr w:type="spellStart"/>
+      <w:r>
+        <w:rPr>
+          <w:lang w:val="en-US"/>
+        </w:rPr>
+        <w:t>group_by_location</w:t>
+      </w:r>
+      <w:proofErr w:type="spellEnd"/>
+      <w:r>
+        <w:rPr>
+          <w:lang w:val="en-US"/>
+        </w:rPr>
+        <w:t xml:space="preserve"> = GROUP </w:t>
+      </w:r>
+      <w:proofErr w:type="spellStart"/>
+      <w:r>
+        <w:rPr>
+          <w:lang w:val="en-US"/>
+        </w:rPr>
+        <w:t>filtered_data</w:t>
+      </w:r>
+      <w:proofErr w:type="spellEnd"/>
+      <w:r>
+        <w:rPr>
+          <w:lang w:val="en-US"/>
+        </w:rPr>
+        <w:t xml:space="preserve"> BY location;</w:t>
+      </w:r>
+    </w:p>
+    <w:p>
+      <w:pPr>
+        <w:rPr>
+          <w:lang w:val="en-US"/>
+        </w:rPr>
+      </w:pPr>
+    </w:p>
+    <w:p>
+      <w:pPr>
+        <w:rPr>
+          <w:lang w:val="en-US"/>
+        </w:rPr>
+      </w:pPr>
+      <w:proofErr w:type="spellStart"/>
+      <w:r>
+        <w:rPr>
+          <w:lang w:val="en-US"/>
+        </w:rPr>
+        <w:t>count_specified_location</w:t>
+      </w:r>
+      <w:proofErr w:type="spellEnd"/>
+      <w:r>
+        <w:rPr>
+          <w:lang w:val="en-US"/>
+        </w:rPr>
+        <w:t xml:space="preserve"> = FOREACH </w:t>
+      </w:r>
+      <w:proofErr w:type="spellStart"/>
+      <w:r>
+        <w:rPr>
+          <w:lang w:val="en-US"/>
+        </w:rPr>
+        <w:t>group_by_location</w:t>
+      </w:r>
+      <w:proofErr w:type="spellEnd"/>
+      <w:r>
+        <w:rPr>
+          <w:lang w:val="en-US"/>
+        </w:rPr>
+        <w:t xml:space="preserve"> GENERATE</w:t>
+      </w:r>
+    </w:p>
+    <w:p>
+      <w:pPr>
+        <w:rPr>
+          <w:lang w:val="en-US"/>
+        </w:rPr>
+      </w:pPr>
+      <w:r>
+        <w:rPr>
+          <w:lang w:val="en-US"/>
+        </w:rPr>
+        <w:t xml:space="preserve">    group AS location,</w:t>
+      </w:r>
+    </w:p>
+    <w:p>
+      <w:pPr>
+        <w:rPr>
+          <w:lang w:val="en-US"/>
+        </w:rPr>
+      </w:pPr>
+      <w:r>
+        <w:rPr>
+          <w:lang w:val="en-US"/>
+        </w:rPr>
+        <w:t xml:space="preserve">    '"Holland"' AS target,</w:t>
+      </w:r>
+    </w:p>
+    <w:p>
+      <w:pPr>
+        <w:rPr>
+          <w:lang w:val="en-US"/>
+        </w:rPr>
+      </w:pPr>
+      <w:r>
+        <w:rPr>
+          <w:lang w:val="en-US"/>
+        </w:rPr>
+        <w:t xml:space="preserve">    COUNT($1) AS total;</w:t>
+      </w:r>
+    </w:p>
+    <w:p>
+      <w:pPr>
+        <w:rPr>
+          <w:color w:val="4472C4" w:themeColor="accent1"/>
+          <w:sz w:val="28"/>
+          <w:szCs w:val="28"/>
+          <w:lang w:val="en-US"/>
+        </w:rPr>
+      </w:pPr>
+      <w:r>
+        <w:rPr>
+          <w:color w:val="4472C4" w:themeColor="accent1"/>
+          <w:sz w:val="28"/>
+          <w:szCs w:val="28"/>
+          <w:lang w:val="en-US"/>
+        </w:rPr>
         <w:t>Ordering and Displaying the Result:</w:t>
       </w:r>
     </w:p>
     <w:p>
       <w:pPr>
         <w:rPr>
+          <w:color w:val="70AD47" w:themeColor="accent6"/>
+          <w:lang w:val="en-US"/>
+        </w:rPr>
+      </w:pPr>
+      <w:r>
+        <w:rPr>
+          <w:color w:val="70AD47" w:themeColor="accent6"/>
+          <w:lang w:val="en-US"/>
+        </w:rPr>
+        <w:t xml:space="preserve">In the last part, the ORDER statement is used to order the </w:t>
+      </w:r>
+      <w:proofErr w:type="spellStart"/>
+      <w:r>
+        <w:rPr>
+          <w:color w:val="70AD47" w:themeColor="accent6"/>
+          <w:lang w:val="en-US"/>
+        </w:rPr>
+        <w:t>count_specified_location</w:t>
+      </w:r>
+      <w:proofErr w:type="spellEnd"/>
+      <w:r>
+        <w:rPr>
+          <w:color w:val="70AD47" w:themeColor="accent6"/>
+          <w:lang w:val="en-US"/>
+        </w:rPr>
+        <w:t xml:space="preserve"> relation by the location field in ascending order.</w:t>
+      </w:r>
+    </w:p>
+    <w:p>
+      <w:pPr>
+        <w:rPr>
+          <w:color w:val="70AD47" w:themeColor="accent6"/>
+          <w:lang w:val="en-US"/>
+        </w:rPr>
+      </w:pPr>
+      <w:r>
+        <w:rPr>
+          <w:color w:val="70AD47" w:themeColor="accent6"/>
+          <w:lang w:val="en-US"/>
+        </w:rPr>
+        <w:t>The DESCRIBE statement is used to describe the schema of the result relation, showing the field names and types.</w:t>
+      </w:r>
+    </w:p>
+    <w:p>
+      <w:pPr>
+        <w:rPr>
+          <w:color w:val="70AD47" w:themeColor="accent6"/>
+          <w:lang w:val="en-US"/>
+        </w:rPr>
+      </w:pPr>
+      <w:r>
+        <w:rPr>
+          <w:color w:val="70AD47" w:themeColor="accent6"/>
+          <w:lang w:val="en-US"/>
+        </w:rPr>
+        <w:t>Finally, the DUMP statement is used to display the contents of the result relation, which includes the ordered locations, the target ("Holland"), and the total count for each location.</w:t>
+      </w:r>
+    </w:p>
+    <w:p>
+      <w:pPr>
+        <w:rPr>
           <w:lang w:val="en-US"/>
         </w:rPr>
       </w:pPr>
@@ -1306,6 +1644,7 @@
         <w:rPr>
           <w:lang w:val="en-US"/>
         </w:rPr>
+        <w:lastRenderedPageBreak/>
         <w:t>Results:</w:t>
       </w:r>
       <w:r>
@@ -1316,6 +1655,7 @@
       </w:r>
       <w:r>
         <w:rPr>
+          <w:noProof/>
           <w:lang w:val="en-US"/>
         </w:rPr>
         <w:drawing>
@@ -1334,7 +1674,7 @@
                     <pic:cNvPicPr/>
                   </pic:nvPicPr>
                   <pic:blipFill rotWithShape="1">
-                    <a:blip r:embed="rId9"/>
+                    <a:blip r:embed="rId10"/>
                     <a:srcRect l="14947" t="243" r="8333" b="-243"/>
                     <a:stretch/>
                   </pic:blipFill>
@@ -1370,7 +1710,7 @@
       </w:pPr>
     </w:p>
     <w:sectPr>
-      <w:headerReference w:type="default" r:id="rId10"/>
+      <w:headerReference w:type="default" r:id="rId11"/>
       <w:pgSz w:w="11906" w:h="16838"/>
       <w:pgMar w:top="1417" w:right="1417" w:bottom="1417" w:left="1417" w:header="708" w:footer="708" w:gutter="0"/>
       <w:cols w:space="708"/>
@@ -1436,19 +1776,6 @@
     <w:pPr>
       <w:pStyle w:val="Header"/>
     </w:pPr>
-  </w:p>
-  <w:p>
-    <w:pPr>
-      <w:pStyle w:val="Header"/>
-    </w:pPr>
-  </w:p>
-  <w:p>
-    <w:pPr>
-      <w:pStyle w:val="Header"/>
-    </w:pPr>
-    <w:r>
-      <w:t>Scripts:</w:t>
-    </w:r>
   </w:p>
   <w:p>
     <w:pPr>
@@ -2062,6 +2389,29 @@
       <w:contextualSpacing/>
     </w:pPr>
   </w:style>
+  <w:style w:type="character" w:styleId="Hyperlink">
+    <w:name w:val="Hyperlink"/>
+    <w:basedOn w:val="DefaultParagraphFont"/>
+    <w:uiPriority w:val="99"/>
+    <w:unhideWhenUsed/>
+    <w:rsid w:val="005C1316"/>
+    <w:rPr>
+      <w:color w:val="0563C1" w:themeColor="hyperlink"/>
+      <w:u w:val="single"/>
+    </w:rPr>
+  </w:style>
+  <w:style w:type="character" w:styleId="UnresolvedMention">
+    <w:name w:val="Unresolved Mention"/>
+    <w:basedOn w:val="DefaultParagraphFont"/>
+    <w:uiPriority w:val="99"/>
+    <w:semiHidden/>
+    <w:unhideWhenUsed/>
+    <w:rsid w:val="005C1316"/>
+    <w:rPr>
+      <w:color w:val="605E5C"/>
+      <w:shd w:val="clear" w:color="auto" w:fill="E1DFDD"/>
+    </w:rPr>
+  </w:style>
 </w:styles>
 </file>
 

</xml_diff>